<commit_message>
I updated my resume
</commit_message>
<xml_diff>
--- a/ms_word_files/MAGOLIMAN, JOSHUA C. - MY RESUME.docx
+++ b/ms_word_files/MAGOLIMAN, JOSHUA C. - MY RESUME.docx
@@ -14,16 +14,16 @@
         <mc:AlternateContent>
           <mc:Choice Requires="wpg">
             <w:drawing>
-              <wp:anchor distT="0" distB="0" distL="0" distR="0" simplePos="0" relativeHeight="15728640" behindDoc="0" locked="0" layoutInCell="1" allowOverlap="1">
+              <wp:anchor distT="0" distB="0" distL="0" distR="0" simplePos="0" relativeHeight="251659264" behindDoc="0" locked="0" layoutInCell="1" allowOverlap="1" wp14:anchorId="4F804884" wp14:editId="076AD1AA">
                 <wp:simplePos x="0" y="0"/>
                 <wp:positionH relativeFrom="page">
-                  <wp:posOffset>5844540</wp:posOffset>
+                  <wp:posOffset>5951220</wp:posOffset>
                 </wp:positionH>
                 <wp:positionV relativeFrom="page">
-                  <wp:posOffset>944880</wp:posOffset>
+                  <wp:posOffset>1125192</wp:posOffset>
                 </wp:positionV>
-                <wp:extent cx="1560830" cy="1606550"/>
-                <wp:effectExtent l="0" t="0" r="0" b="0"/>
+                <wp:extent cx="1438000" cy="1496567"/>
+                <wp:effectExtent l="0" t="0" r="0" b="8890"/>
                 <wp:wrapNone/>
                 <wp:docPr id="1" name="Group 1"/>
                 <wp:cNvGraphicFramePr>
@@ -38,7 +38,7 @@
                       <wpg:grpSpPr>
                         <a:xfrm>
                           <a:off x="0" y="0"/>
-                          <a:ext cx="1560830" cy="1606550"/>
+                          <a:ext cx="1438000" cy="1496567"/>
                           <a:chOff x="0" y="0"/>
                           <a:chExt cx="1560830" cy="1606550"/>
                         </a:xfrm>
@@ -137,12 +137,18 @@
                     </wpg:wgp>
                   </a:graphicData>
                 </a:graphic>
+                <wp14:sizeRelH relativeFrom="margin">
+                  <wp14:pctWidth>0</wp14:pctWidth>
+                </wp14:sizeRelH>
+                <wp14:sizeRelV relativeFrom="margin">
+                  <wp14:pctHeight>0</wp14:pctHeight>
+                </wp14:sizeRelV>
               </wp:anchor>
             </w:drawing>
           </mc:Choice>
           <mc:Fallback>
             <w:pict>
-              <v:group w14:anchorId="277F0FE8" id="Group 1" o:spid="_x0000_s1026" style="position:absolute;margin-left:460.2pt;margin-top:74.4pt;width:122.9pt;height:126.5pt;z-index:15728640;mso-wrap-distance-left:0;mso-wrap-distance-right:0;mso-position-horizontal-relative:page;mso-position-vertical-relative:page" coordsize="15608,16065" o:gfxdata="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">
+              <v:group w14:anchorId="1AEA4EA3" id="Group 1" o:spid="_x0000_s1026" style="position:absolute;margin-left:468.6pt;margin-top:88.6pt;width:113.25pt;height:117.85pt;z-index:251659264;mso-wrap-distance-left:0;mso-wrap-distance-right:0;mso-position-horizontal-relative:page;mso-position-vertical-relative:page;mso-width-relative:margin;mso-height-relative:margin" coordsize="15608,16065" o:gfxdata="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">
                 <v:shapetype id="_x0000_t75" coordsize="21600,21600" o:spt="75" o:preferrelative="t" path="m@4@5l@4@11@9@11@9@5xe" filled="f" stroked="f">
                   <v:stroke joinstyle="miter"/>
                   <v:formulas>
@@ -198,6 +204,8 @@
         </w:rPr>
         <w:t>Magoliman</w:t>
       </w:r>
+      <w:bookmarkStart w:id="0" w:name="_GoBack"/>
+      <w:bookmarkEnd w:id="0"/>
       <w:proofErr w:type="spellEnd"/>
     </w:p>
     <w:p>
@@ -327,11 +335,83 @@
     </w:p>
     <w:p>
       <w:pPr>
-        <w:spacing w:before="248" w:line="257" w:lineRule="exact"/>
+        <w:spacing w:line="251" w:lineRule="exact"/>
         <w:rPr>
           <w:b/>
         </w:rPr>
       </w:pPr>
+      <w:r>
+        <w:rPr>
+          <w:b/>
+          <w:spacing w:val="-2"/>
+        </w:rPr>
+        <w:br/>
+      </w:r>
+      <w:r>
+        <w:rPr>
+          <w:b/>
+          <w:spacing w:val="-2"/>
+        </w:rPr>
+        <w:t>Portfolio</w:t>
+      </w:r>
+      <w:r>
+        <w:rPr>
+          <w:b/>
+          <w:spacing w:val="-8"/>
+        </w:rPr>
+        <w:t xml:space="preserve"> </w:t>
+      </w:r>
+      <w:r>
+        <w:rPr>
+          <w:b/>
+          <w:spacing w:val="-2"/>
+        </w:rPr>
+        <w:t>Website:</w:t>
+      </w:r>
+      <w:r>
+        <w:rPr>
+          <w:b/>
+          <w:spacing w:val="-1"/>
+        </w:rPr>
+        <w:t xml:space="preserve"> </w:t>
+      </w:r>
+      <w:r>
+        <w:rPr>
+          <w:spacing w:val="-2"/>
+        </w:rPr>
+        <w:t>https://joshuacm22.github.io/</w:t>
+      </w:r>
+      <w:r>
+        <w:rPr>
+          <w:spacing w:val="-2"/>
+        </w:rPr>
+        <w:br/>
+      </w:r>
+      <w:r>
+        <w:rPr>
+          <w:b/>
+          <w:spacing w:val="-2"/>
+        </w:rPr>
+        <w:t>Certifications:</w:t>
+      </w:r>
+      <w:r>
+        <w:rPr>
+          <w:spacing w:val="-2"/>
+        </w:rPr>
+        <w:t xml:space="preserve"> </w:t>
+      </w:r>
+      <w:r>
+        <w:rPr>
+          <w:spacing w:val="-2"/>
+        </w:rPr>
+        <w:t>https://www.linkedin.com/in/joshua-magoliman-3177a4165/details/certifications/</w:t>
+      </w:r>
+      <w:r>
+        <w:rPr>
+          <w:b/>
+        </w:rPr>
+        <w:br/>
+      </w:r>
       <w:r>
         <w:rPr>
           <w:b/>
@@ -465,91 +545,6 @@
         <w:spacing w:before="6"/>
         <w:ind w:right="1271"/>
       </w:pPr>
-      <w:r>
-        <w:rPr>
-          <w:b/>
-          <w:spacing w:val="-2"/>
-        </w:rPr>
-        <w:t>LinkedIn</w:t>
-      </w:r>
-      <w:r>
-        <w:rPr>
-          <w:b/>
-          <w:spacing w:val="-11"/>
-        </w:rPr>
-        <w:t xml:space="preserve"> </w:t>
-      </w:r>
-      <w:r>
-        <w:rPr>
-          <w:b/>
-          <w:spacing w:val="-2"/>
-        </w:rPr>
-        <w:t>Profile:</w:t>
-      </w:r>
-      <w:r>
-        <w:rPr>
-          <w:b/>
-          <w:spacing w:val="-10"/>
-        </w:rPr>
-        <w:t xml:space="preserve"> </w:t>
-      </w:r>
-      <w:r>
-        <w:rPr>
-          <w:spacing w:val="-10"/>
-        </w:rPr>
-        <w:t>https://www.linkedin.com/in/joshua-magoliman-3177a4165</w:t>
-      </w:r>
-    </w:p>
-    <w:p>
-      <w:pPr>
-        <w:spacing w:line="251" w:lineRule="exact"/>
-        <w:rPr>
-          <w:b/>
-        </w:rPr>
-      </w:pPr>
-      <w:r>
-        <w:rPr>
-          <w:b/>
-          <w:spacing w:val="-2"/>
-        </w:rPr>
-        <w:t>Portfolio</w:t>
-      </w:r>
-      <w:r>
-        <w:rPr>
-          <w:b/>
-          <w:spacing w:val="-8"/>
-        </w:rPr>
-        <w:t xml:space="preserve"> </w:t>
-      </w:r>
-      <w:r>
-        <w:rPr>
-          <w:b/>
-          <w:spacing w:val="-2"/>
-        </w:rPr>
-        <w:t>Website:</w:t>
-      </w:r>
-      <w:r>
-        <w:rPr>
-          <w:b/>
-          <w:spacing w:val="-1"/>
-        </w:rPr>
-        <w:t xml:space="preserve"> </w:t>
-      </w:r>
-      <w:r>
-        <w:rPr>
-          <w:spacing w:val="-2"/>
-        </w:rPr>
-        <w:t>https://joshuacm22.github.io/</w:t>
-      </w:r>
-    </w:p>
-    <w:p>
-      <w:pPr>
-        <w:pStyle w:val="BodyText"/>
-        <w:spacing w:before="242"/>
-        <w:rPr>
-          <w:b/>
-        </w:rPr>
-      </w:pPr>
     </w:p>
     <w:p>
       <w:pPr>
@@ -1653,13 +1648,24 @@
         <w:t xml:space="preserve"> </w:t>
       </w:r>
       <w:r>
-        <w:t>Desktop, Unit Testing, Integration Testing,</w:t>
-      </w:r>
-      <w:r>
-        <w:t xml:space="preserve"> </w:t>
+        <w:t xml:space="preserve">Desktop, </w:t>
       </w:r>
       <w:proofErr w:type="spellStart"/>
       <w:r>
+        <w:t>GitHub</w:t>
+      </w:r>
+      <w:proofErr w:type="spellEnd"/>
+      <w:r>
+        <w:t xml:space="preserve"> Actions, CI/CD, </w:t>
+      </w:r>
+      <w:r>
+        <w:t>Unit Testing, Integration Testing,</w:t>
+      </w:r>
+      <w:r>
+        <w:t xml:space="preserve"> </w:t>
+      </w:r>
+      <w:proofErr w:type="spellStart"/>
+      <w:r>
         <w:t>MSTest</w:t>
       </w:r>
       <w:proofErr w:type="spellEnd"/>
@@ -1707,13 +1713,17 @@
         <w:t xml:space="preserve"> </w:t>
       </w:r>
       <w:r>
-        <w:t>and Windows 11, Microsoft Azure, Amazon Web Services (AWS)</w:t>
-      </w:r>
-      <w:r>
-        <w:t xml:space="preserve">, </w:t>
-      </w:r>
-      <w:bookmarkStart w:id="0" w:name="_GoBack"/>
-      <w:bookmarkEnd w:id="0"/>
+        <w:t>a</w:t>
+      </w:r>
+      <w:r>
+        <w:t xml:space="preserve">nd Windows 11, </w:t>
+      </w:r>
+      <w:r>
+        <w:t>Amazon Web Services</w:t>
+      </w:r>
+      <w:r>
+        <w:t xml:space="preserve"> EC2, </w:t>
+      </w:r>
       <w:r>
         <w:t>Waterfall and Agile Methodologies</w:t>
       </w:r>
@@ -2459,6 +2469,17 @@
       </w:r>
       <w:r>
         <w:rPr>
+          <w:rFonts w:ascii="Cambria" w:eastAsia="Cambria" w:hAnsi="Cambria" w:cs="Cambria"/>
+          <w:b w:val="0"/>
+          <w:bCs w:val="0"/>
+          <w:spacing w:val="-2"/>
+          <w:sz w:val="22"/>
+          <w:szCs w:val="22"/>
+        </w:rPr>
+        <w:br/>
+      </w:r>
+      <w:r>
+        <w:rPr>
           <w:color w:val="2874A6"/>
         </w:rPr>
         <w:t>Full</w:t>
@@ -2891,6 +2912,9 @@
         </w:rPr>
         <w:br/>
       </w:r>
+      <w:r>
+        <w:br/>
+      </w:r>
     </w:p>
     <w:p>
       <w:pPr>
@@ -3162,6 +3186,12 @@
         </w:rPr>
         <w:br/>
       </w:r>
+      <w:r>
+        <w:rPr>
+          <w:spacing w:val="-2"/>
+        </w:rPr>
+        <w:br/>
+      </w:r>
     </w:p>
     <w:p>
       <w:pPr>
@@ -3346,69 +3376,12 @@
         </w:rPr>
         <w:t>2018</w:t>
       </w:r>
-    </w:p>
-    <w:p>
-      <w:pPr>
-        <w:pStyle w:val="BodyText"/>
-      </w:pPr>
-    </w:p>
-    <w:p>
-      <w:pPr>
-        <w:pStyle w:val="BodyText"/>
-        <w:spacing w:before="219"/>
-      </w:pPr>
-    </w:p>
-    <w:p>
-      <w:pPr>
-        <w:rPr>
-          <w:rFonts w:ascii="Calibri"/>
-          <w:b/>
-          <w:sz w:val="26"/>
-        </w:rPr>
-      </w:pPr>
-      <w:r>
-        <w:rPr>
-          <w:rFonts w:ascii="Calibri"/>
-          <w:b/>
-          <w:color w:val="4F81BA"/>
-          <w:spacing w:val="-2"/>
-          <w:sz w:val="26"/>
-        </w:rPr>
-        <w:t>Certification</w:t>
-      </w:r>
-    </w:p>
-    <w:p>
-      <w:pPr>
-        <w:pStyle w:val="BodyText"/>
-        <w:spacing w:before="51"/>
-      </w:pPr>
-      <w:proofErr w:type="gramStart"/>
-      <w:r>
-        <w:rPr>
-          <w:spacing w:val="-6"/>
-        </w:rPr>
-        <w:t>https</w:t>
-      </w:r>
-      <w:proofErr w:type="gramEnd"/>
-      <w:hyperlink r:id="rId10">
-        <w:r>
-          <w:rPr>
-            <w:spacing w:val="-6"/>
-          </w:rPr>
-          <w:t>://www.linkedin.com/in/joshua-magoliman-3177a4165/details/certifications/</w:t>
-        </w:r>
-      </w:hyperlink>
-    </w:p>
-    <w:p>
-      <w:pPr>
-        <w:pStyle w:val="BodyText"/>
-      </w:pPr>
-    </w:p>
-    <w:p>
-      <w:pPr>
-        <w:pStyle w:val="BodyText"/>
-        <w:spacing w:before="219"/>
-      </w:pPr>
+      <w:r>
+        <w:br/>
+      </w:r>
+      <w:r>
+        <w:br/>
+      </w:r>
     </w:p>
     <w:p>
       <w:pPr>
@@ -4404,6 +4377,17 @@
     <w:uiPriority w:val="1"/>
     <w:qFormat/>
   </w:style>
+  <w:style w:type="character" w:styleId="Hyperlink">
+    <w:name w:val="Hyperlink"/>
+    <w:basedOn w:val="DefaultParagraphFont"/>
+    <w:uiPriority w:val="99"/>
+    <w:unhideWhenUsed/>
+    <w:rsid w:val="00B5130D"/>
+    <w:rPr>
+      <w:color w:val="0000FF" w:themeColor="hyperlink"/>
+      <w:u w:val="single"/>
+    </w:rPr>
+  </w:style>
 </w:styles>
 </file>
 

</xml_diff>